<commit_message>
most sql integration done except custom search and pending/manager stuff
</commit_message>
<xml_diff>
--- a/things.docx
+++ b/things.docx
@@ -88,6 +88,21 @@
       <w:r>
         <w:t>SQL Integration</w:t>
       </w:r>
+    </w:p>
+    <w:p>
+      <w:pPr>
+        <w:pStyle w:val="ListParagraph"/>
+        <w:numPr>
+          <w:ilvl w:val="0"/>
+          <w:numId w:val="2"/>
+        </w:numPr>
+      </w:pPr>
+      <w:r>
+        <w:t>We skipped task</w:t>
+      </w:r>
+      <w:r>
+        <w:t xml:space="preserve"> 5.3, </w:t>
+      </w:r>
       <w:bookmarkStart w:id="0" w:name="_GoBack"/>
       <w:bookmarkEnd w:id="0"/>
     </w:p>
@@ -95,30 +110,6 @@
       <w:pPr>
         <w:pStyle w:val="ListParagraph"/>
         <w:numPr>
-          <w:ilvl w:val="0"/>
-          <w:numId w:val="2"/>
-        </w:numPr>
-      </w:pPr>
-      <w:r>
-        <w:t xml:space="preserve">We skipped tasks 5.0, 5.1, 5.2, 5.3, </w:t>
-      </w:r>
-    </w:p>
-    <w:p>
-      <w:pPr>
-        <w:pStyle w:val="ListParagraph"/>
-        <w:numPr>
-          <w:ilvl w:val="0"/>
-          <w:numId w:val="2"/>
-        </w:numPr>
-      </w:pPr>
-      <w:r>
-        <w:t>8.0, 8.1, 8.2</w:t>
-      </w:r>
-    </w:p>
-    <w:p>
-      <w:pPr>
-        <w:pStyle w:val="ListParagraph"/>
-        <w:numPr>
           <w:ilvl w:val="1"/>
           <w:numId w:val="2"/>
         </w:numPr>
@@ -162,11 +153,9 @@
           <w:numId w:val="2"/>
         </w:numPr>
       </w:pPr>
-      <w:proofErr w:type="spellStart"/>
       <w:r>
         <w:t>Super.setOnAction</w:t>
       </w:r>
-      <w:proofErr w:type="spellEnd"/>
     </w:p>
     <w:p>
       <w:pPr>
@@ -177,25 +166,7 @@
         </w:numPr>
       </w:pPr>
       <w:r>
-        <w:t xml:space="preserve">Public void </w:t>
-      </w:r>
-      <w:proofErr w:type="spellStart"/>
-      <w:proofErr w:type="gramStart"/>
-      <w:r>
-        <w:t>hndle</w:t>
-      </w:r>
-      <w:proofErr w:type="spellEnd"/>
-      <w:r>
-        <w:t>(</w:t>
-      </w:r>
-      <w:proofErr w:type="spellStart"/>
-      <w:proofErr w:type="gramEnd"/>
-      <w:r>
-        <w:t>ActionEvent</w:t>
-      </w:r>
-      <w:proofErr w:type="spellEnd"/>
-      <w:r>
-        <w:t xml:space="preserve"> event)</w:t>
+        <w:t>Public void hndle(ActionEvent event)</w:t>
       </w:r>
     </w:p>
     <w:p>
@@ -257,31 +228,21 @@
           <w:numId w:val="2"/>
         </w:numPr>
       </w:pPr>
-      <w:proofErr w:type="gramStart"/>
+      <w:r>
+        <w:t>add category on attraction page</w:t>
+      </w:r>
+    </w:p>
+    <w:p>
+      <w:pPr>
+        <w:pStyle w:val="ListParagraph"/>
+        <w:numPr>
+          <w:ilvl w:val="0"/>
+          <w:numId w:val="2"/>
+        </w:numPr>
+      </w:pPr>
       <w:r>
         <w:lastRenderedPageBreak/>
-        <w:t>add</w:t>
-      </w:r>
-      <w:proofErr w:type="gramEnd"/>
-      <w:r>
-        <w:t xml:space="preserve"> category on attraction page</w:t>
-      </w:r>
-    </w:p>
-    <w:p>
-      <w:pPr>
-        <w:pStyle w:val="ListParagraph"/>
-        <w:numPr>
-          <w:ilvl w:val="0"/>
-          <w:numId w:val="2"/>
-        </w:numPr>
-      </w:pPr>
-      <w:proofErr w:type="gramStart"/>
-      <w:r>
-        <w:t>make</w:t>
-      </w:r>
-      <w:proofErr w:type="gramEnd"/>
-      <w:r>
-        <w:t xml:space="preserve"> font smaller</w:t>
+        <w:t>make font smaller</w:t>
       </w:r>
     </w:p>
     <w:p>

</xml_diff>

<commit_message>
fixed a few more things
</commit_message>
<xml_diff>
--- a/things.docx
+++ b/things.docx
@@ -2,6 +2,7 @@
 <file path=word/document.xml><?xml version="1.0" encoding="utf-8"?>
 <w:document xmlns:wpc="http://schemas.microsoft.com/office/word/2010/wordprocessingCanvas" xmlns:mo="http://schemas.microsoft.com/office/mac/office/2008/main" xmlns:mc="http://schemas.openxmlformats.org/markup-compatibility/2006" xmlns:mv="urn:schemas-microsoft-com:mac:vml" xmlns:o="urn:schemas-microsoft-com:office:office" xmlns:r="http://schemas.openxmlformats.org/officeDocument/2006/relationships" xmlns:m="http://schemas.openxmlformats.org/officeDocument/2006/math" xmlns:v="urn:schemas-microsoft-com:vml" xmlns:wp14="http://schemas.microsoft.com/office/word/2010/wordprocessingDrawing" xmlns:wp="http://schemas.openxmlformats.org/drawingml/2006/wordprocessingDrawing" xmlns:w10="urn:schemas-microsoft-com:office:word" xmlns:w="http://schemas.openxmlformats.org/wordprocessingml/2006/main" xmlns:w14="http://schemas.microsoft.com/office/word/2010/wordml" xmlns:wpg="http://schemas.microsoft.com/office/word/2010/wordprocessingGroup" xmlns:wpi="http://schemas.microsoft.com/office/word/2010/wordprocessingInk" xmlns:wne="http://schemas.microsoft.com/office/word/2006/wordml" xmlns:wps="http://schemas.microsoft.com/office/word/2010/wordprocessingShape" mc:Ignorable="w14 wp14">
   <w:body>
+    <w:p/>
     <w:p>
       <w:pPr>
         <w:pStyle w:val="ListParagraph"/>
@@ -11,7 +12,7 @@
         </w:numPr>
       </w:pPr>
       <w:r>
-        <w:t>Switch the back button to go back to the table that it was at using the previous query. Otherwise, keep it going back to the welcome screen</w:t>
+        <w:t>Check to see if 1 manager exists all the time</w:t>
       </w:r>
     </w:p>
     <w:p>
@@ -23,66 +24,21 @@
         </w:numPr>
       </w:pPr>
       <w:r>
-        <w:t>Go back and make all the titles refer to the particular city or attraction they are looking at for each screen</w:t>
-      </w:r>
+        <w:t xml:space="preserve">Check </w:t>
+      </w:r>
+      <w:r>
+        <w:t xml:space="preserve">whether </w:t>
+      </w:r>
+      <w:r>
+        <w:t>deleting</w:t>
+      </w:r>
+      <w:r>
+        <w:t xml:space="preserve"> the category will delete an attraction</w:t>
+      </w:r>
+      <w:bookmarkStart w:id="0" w:name="_GoBack"/>
+      <w:bookmarkEnd w:id="0"/>
     </w:p>
-    <w:p>
-      <w:pPr>
-        <w:pStyle w:val="ListParagraph"/>
-        <w:numPr>
-          <w:ilvl w:val="0"/>
-          <w:numId w:val="1"/>
-        </w:numPr>
-      </w:pPr>
-      <w:r>
-        <w:t>Is waiting approval only for users</w:t>
-      </w:r>
-      <w:r>
-        <w:t xml:space="preserve"> on alert boxes on new city and attraction forms</w:t>
-      </w:r>
-    </w:p>
-    <w:p>
-      <w:pPr>
-        <w:pStyle w:val="ListParagraph"/>
-        <w:numPr>
-          <w:ilvl w:val="0"/>
-          <w:numId w:val="1"/>
-        </w:numPr>
-      </w:pPr>
-      <w:r>
-        <w:t>Check to see if 1 manager exists all the time</w:t>
-      </w:r>
-    </w:p>
-    <w:p>
-      <w:pPr>
-        <w:pStyle w:val="ListParagraph"/>
-        <w:numPr>
-          <w:ilvl w:val="0"/>
-          <w:numId w:val="1"/>
-        </w:numPr>
-      </w:pPr>
-      <w:r>
-        <w:t xml:space="preserve">Check </w:t>
-      </w:r>
-      <w:r>
-        <w:t xml:space="preserve">whether </w:t>
-      </w:r>
-      <w:r>
-        <w:t>deleting</w:t>
-      </w:r>
-      <w:r>
-        <w:t xml:space="preserve"> the category will delete an attraction</w:t>
-      </w:r>
-    </w:p>
-    <w:p>
-      <w:pPr>
-        <w:pStyle w:val="ListParagraph"/>
-        <w:numPr>
-          <w:ilvl w:val="0"/>
-          <w:numId w:val="1"/>
-        </w:numPr>
-      </w:pPr>
-    </w:p>
+    <w:p/>
     <w:p/>
     <w:p>
       <w:r>
@@ -101,82 +57,8 @@
         <w:t>We skipped task</w:t>
       </w:r>
       <w:r>
-        <w:t xml:space="preserve"> 5.3, </w:t>
-      </w:r>
-      <w:bookmarkStart w:id="0" w:name="_GoBack"/>
-      <w:bookmarkEnd w:id="0"/>
-    </w:p>
-    <w:p>
-      <w:pPr>
-        <w:pStyle w:val="ListParagraph"/>
-        <w:numPr>
-          <w:ilvl w:val="1"/>
-          <w:numId w:val="2"/>
-        </w:numPr>
-      </w:pPr>
-      <w:r>
-        <w:t>To do 5 and 8</w:t>
-      </w:r>
-    </w:p>
-    <w:p>
-      <w:pPr>
-        <w:pStyle w:val="ListParagraph"/>
-        <w:numPr>
-          <w:ilvl w:val="2"/>
-          <w:numId w:val="2"/>
-        </w:numPr>
-      </w:pPr>
-      <w:r>
-        <w:t xml:space="preserve">Create links that </w:t>
-      </w:r>
-      <w:r>
-        <w:t>extend hyper link</w:t>
-      </w:r>
-    </w:p>
-    <w:p>
-      <w:pPr>
-        <w:pStyle w:val="ListParagraph"/>
-        <w:numPr>
-          <w:ilvl w:val="2"/>
-          <w:numId w:val="2"/>
-        </w:numPr>
-      </w:pPr>
-      <w:r>
-        <w:t>In constructor</w:t>
-      </w:r>
-    </w:p>
-    <w:p>
-      <w:pPr>
-        <w:pStyle w:val="ListParagraph"/>
-        <w:numPr>
-          <w:ilvl w:val="3"/>
-          <w:numId w:val="2"/>
-        </w:numPr>
-      </w:pPr>
-      <w:r>
-        <w:t>Super.setOnAction</w:t>
-      </w:r>
-    </w:p>
-    <w:p>
-      <w:pPr>
-        <w:pStyle w:val="ListParagraph"/>
-        <w:numPr>
-          <w:ilvl w:val="4"/>
-          <w:numId w:val="2"/>
-        </w:numPr>
-      </w:pPr>
-      <w:r>
-        <w:t>Public void hndle(ActionEvent event)</w:t>
-      </w:r>
-    </w:p>
-    <w:p>
-      <w:pPr>
-        <w:pStyle w:val="ListParagraph"/>
-        <w:numPr>
-          <w:ilvl w:val="4"/>
-          <w:numId w:val="2"/>
-        </w:numPr>
-      </w:pPr>
+        <w:t xml:space="preserve"> 5.3,</w:t>
+      </w:r>
     </w:p>
     <w:p>
       <w:pPr>
@@ -190,6 +72,12 @@
         <w:t>Searching for attractions by name, city, and category</w:t>
       </w:r>
     </w:p>
+    <w:p/>
+    <w:p>
+      <w:r>
+        <w:t>Only if we have time:</w:t>
+      </w:r>
+    </w:p>
     <w:p>
       <w:pPr>
         <w:pStyle w:val="ListParagraph"/>
@@ -198,8 +86,13 @@
           <w:numId w:val="2"/>
         </w:numPr>
       </w:pPr>
-      <w:r>
-        <w:t>Deleting and editing categories</w:t>
+      <w:proofErr w:type="gramStart"/>
+      <w:r>
+        <w:t>add</w:t>
+      </w:r>
+      <w:proofErr w:type="gramEnd"/>
+      <w:r>
+        <w:t xml:space="preserve"> category on attraction page</w:t>
       </w:r>
     </w:p>
     <w:p>
@@ -210,39 +103,13 @@
           <w:numId w:val="2"/>
         </w:numPr>
       </w:pPr>
-      <w:r>
-        <w:t>Deleting and updating pending cities</w:t>
-      </w:r>
-    </w:p>
-    <w:p/>
-    <w:p>
-      <w:r>
-        <w:t>Only if we have time:</w:t>
-      </w:r>
-    </w:p>
-    <w:p>
-      <w:pPr>
-        <w:pStyle w:val="ListParagraph"/>
-        <w:numPr>
-          <w:ilvl w:val="0"/>
-          <w:numId w:val="2"/>
-        </w:numPr>
-      </w:pPr>
-      <w:r>
-        <w:t>add category on attraction page</w:t>
-      </w:r>
-    </w:p>
-    <w:p>
-      <w:pPr>
-        <w:pStyle w:val="ListParagraph"/>
-        <w:numPr>
-          <w:ilvl w:val="0"/>
-          <w:numId w:val="2"/>
-        </w:numPr>
-      </w:pPr>
-      <w:r>
-        <w:lastRenderedPageBreak/>
-        <w:t>make font smaller</w:t>
+      <w:proofErr w:type="gramStart"/>
+      <w:r>
+        <w:t>make</w:t>
+      </w:r>
+      <w:proofErr w:type="gramEnd"/>
+      <w:r>
+        <w:t xml:space="preserve"> font smaller</w:t>
       </w:r>
     </w:p>
     <w:p>

</xml_diff>

<commit_message>
main things all done
</commit_message>
<xml_diff>
--- a/things.docx
+++ b/things.docx
@@ -35,8 +35,6 @@
       <w:r>
         <w:t xml:space="preserve"> the category will delete an attraction</w:t>
       </w:r>
-      <w:bookmarkStart w:id="0" w:name="_GoBack"/>
-      <w:bookmarkEnd w:id="0"/>
     </w:p>
     <w:p/>
     <w:p/>
@@ -69,14 +67,10 @@
         </w:numPr>
       </w:pPr>
       <w:r>
-        <w:t>Searching for attractions by name, city, and category</w:t>
-      </w:r>
-    </w:p>
-    <w:p/>
-    <w:p>
-      <w:r>
-        <w:t>Only if we have time:</w:t>
-      </w:r>
+        <w:t>Search for users (manager welcome)</w:t>
+      </w:r>
+      <w:bookmarkStart w:id="0" w:name="_GoBack"/>
+      <w:bookmarkEnd w:id="0"/>
     </w:p>
     <w:p>
       <w:pPr>
@@ -86,13 +80,14 @@
           <w:numId w:val="2"/>
         </w:numPr>
       </w:pPr>
-      <w:proofErr w:type="gramStart"/>
-      <w:r>
-        <w:t>add</w:t>
-      </w:r>
-      <w:proofErr w:type="gramEnd"/>
-      <w:r>
-        <w:t xml:space="preserve"> category on attraction page</w:t>
+      <w:r>
+        <w:t>Searching for attractions by name, city, and category</w:t>
+      </w:r>
+    </w:p>
+    <w:p/>
+    <w:p>
+      <w:r>
+        <w:t>Only if we have time:</w:t>
       </w:r>
     </w:p>
     <w:p>
@@ -103,13 +98,20 @@
           <w:numId w:val="2"/>
         </w:numPr>
       </w:pPr>
-      <w:proofErr w:type="gramStart"/>
-      <w:r>
-        <w:t>make</w:t>
-      </w:r>
-      <w:proofErr w:type="gramEnd"/>
-      <w:r>
-        <w:t xml:space="preserve"> font smaller</w:t>
+      <w:r>
+        <w:t>add category on attraction page</w:t>
+      </w:r>
+    </w:p>
+    <w:p>
+      <w:pPr>
+        <w:pStyle w:val="ListParagraph"/>
+        <w:numPr>
+          <w:ilvl w:val="0"/>
+          <w:numId w:val="2"/>
+        </w:numPr>
+      </w:pPr>
+      <w:r>
+        <w:t>make font smaller</w:t>
       </w:r>
     </w:p>
     <w:p>

</xml_diff>

<commit_message>
user search and some sort stuff
</commit_message>
<xml_diff>
--- a/things.docx
+++ b/things.docx
@@ -36,11 +36,29 @@
         <w:t xml:space="preserve"> the category will delete an attraction</w:t>
       </w:r>
     </w:p>
+    <w:p>
+      <w:r>
+        <w:t>-Make alert if no item is found for search</w:t>
+      </w:r>
+    </w:p>
+    <w:p>
+      <w:r>
+        <w:t>- Add links to sort</w:t>
+      </w:r>
+      <w:bookmarkStart w:id="0" w:name="_GoBack"/>
+      <w:bookmarkEnd w:id="0"/>
+    </w:p>
+    <w:p/>
+    <w:p>
+      <w:r>
+        <w:t>SQL Integration</w:t>
+      </w:r>
+    </w:p>
     <w:p/>
     <w:p/>
     <w:p>
       <w:r>
-        <w:t>SQL Integration</w:t>
+        <w:t>Only if we have time:</w:t>
       </w:r>
     </w:p>
     <w:p>
@@ -52,10 +70,7 @@
         </w:numPr>
       </w:pPr>
       <w:r>
-        <w:t>We skipped task</w:t>
-      </w:r>
-      <w:r>
-        <w:t xml:space="preserve"> 5.3,</w:t>
+        <w:t>add category on attraction page</w:t>
       </w:r>
     </w:p>
     <w:p>
@@ -67,10 +82,8 @@
         </w:numPr>
       </w:pPr>
       <w:r>
-        <w:t>Search for users (manager welcome)</w:t>
-      </w:r>
-      <w:bookmarkStart w:id="0" w:name="_GoBack"/>
-      <w:bookmarkEnd w:id="0"/>
+        <w:t>make font smaller</w:t>
+      </w:r>
     </w:p>
     <w:p>
       <w:pPr>
@@ -81,13 +94,7 @@
         </w:numPr>
       </w:pPr>
       <w:r>
-        <w:t>Searching for attractions by name, city, and category</w:t>
-      </w:r>
-    </w:p>
-    <w:p/>
-    <w:p>
-      <w:r>
-        <w:t>Only if we have time:</w:t>
+        <w:t>-Make alert if no item is found for search</w:t>
       </w:r>
     </w:p>
     <w:p>
@@ -99,29 +106,8 @@
         </w:numPr>
       </w:pPr>
       <w:r>
-        <w:t>add category on attraction page</w:t>
-      </w:r>
-    </w:p>
-    <w:p>
-      <w:pPr>
-        <w:pStyle w:val="ListParagraph"/>
-        <w:numPr>
-          <w:ilvl w:val="0"/>
-          <w:numId w:val="2"/>
-        </w:numPr>
-      </w:pPr>
-      <w:r>
-        <w:t>make font smaller</w:t>
-      </w:r>
-    </w:p>
-    <w:p>
-      <w:pPr>
-        <w:pStyle w:val="ListParagraph"/>
-        <w:numPr>
-          <w:ilvl w:val="0"/>
-          <w:numId w:val="2"/>
-        </w:numPr>
-      </w:pPr>
+        <w:t>Set max bounds of every pane to 600, 400</w:t>
+      </w:r>
     </w:p>
     <w:sectPr>
       <w:pgSz w:w="12240" w:h="15840"/>

</xml_diff>